<commit_message>
added use case to withdraw money
Added use case to withdraw money. Fixed verbiage at few places. I've also changed the order of use cases so that all withdraw money related use cases appear contiguously. Also, changed the first letter of few sentences to capital letter.
</commit_message>
<xml_diff>
--- a/Documentation/Requirement.docx
+++ b/Documentation/Requirement.docx
@@ -62,7 +62,23 @@
           <w:sz w:val="36"/>
           <w:szCs w:val="36"/>
         </w:rPr>
-        <w:t xml:space="preserve">Requirements document </w:t>
+        <w:t xml:space="preserve">Requirements </w:t>
+      </w:r>
+      <w:r>
+        <w:rPr>
+          <w:b/>
+          <w:sz w:val="36"/>
+          <w:szCs w:val="36"/>
+        </w:rPr>
+        <w:t>D</w:t>
+      </w:r>
+      <w:r>
+        <w:rPr>
+          <w:b/>
+          <w:sz w:val="36"/>
+          <w:szCs w:val="36"/>
+        </w:rPr>
+        <w:t xml:space="preserve">ocument </w:t>
       </w:r>
     </w:p>
     <w:p>
@@ -80,7 +96,55 @@
           <w:sz w:val="36"/>
           <w:szCs w:val="36"/>
         </w:rPr>
-        <w:t>Banking ATM (automated teller machine)</w:t>
+        <w:t>Banking ATM (</w:t>
+      </w:r>
+      <w:r>
+        <w:rPr>
+          <w:b/>
+          <w:sz w:val="36"/>
+          <w:szCs w:val="36"/>
+        </w:rPr>
+        <w:t>A</w:t>
+      </w:r>
+      <w:r>
+        <w:rPr>
+          <w:b/>
+          <w:sz w:val="36"/>
+          <w:szCs w:val="36"/>
+        </w:rPr>
+        <w:t xml:space="preserve">utomated </w:t>
+      </w:r>
+      <w:r>
+        <w:rPr>
+          <w:b/>
+          <w:sz w:val="36"/>
+          <w:szCs w:val="36"/>
+        </w:rPr>
+        <w:t>T</w:t>
+      </w:r>
+      <w:r>
+        <w:rPr>
+          <w:b/>
+          <w:sz w:val="36"/>
+          <w:szCs w:val="36"/>
+        </w:rPr>
+        <w:t xml:space="preserve">eller </w:t>
+      </w:r>
+      <w:r>
+        <w:rPr>
+          <w:b/>
+          <w:sz w:val="36"/>
+          <w:szCs w:val="36"/>
+        </w:rPr>
+        <w:t>M</w:t>
+      </w:r>
+      <w:r>
+        <w:rPr>
+          <w:b/>
+          <w:sz w:val="36"/>
+          <w:szCs w:val="36"/>
+        </w:rPr>
+        <w:t>achine)</w:t>
       </w:r>
     </w:p>
     <w:p>
@@ -260,25 +324,41 @@
           <w:tcPr>
             <w:tcW w:w="1129" w:type="dxa"/>
           </w:tcPr>
-          <w:p/>
+          <w:p>
+            <w:r>
+              <w:t>V2.0</w:t>
+            </w:r>
+          </w:p>
         </w:tc>
         <w:tc>
           <w:tcPr>
             <w:tcW w:w="1701" w:type="dxa"/>
           </w:tcPr>
-          <w:p/>
+          <w:p>
+            <w:r>
+              <w:t>Rasik Bihari</w:t>
+            </w:r>
+          </w:p>
         </w:tc>
         <w:tc>
           <w:tcPr>
             <w:tcW w:w="1560" w:type="dxa"/>
           </w:tcPr>
-          <w:p/>
+          <w:p>
+            <w:r>
+              <w:t>17-Jan-2023</w:t>
+            </w:r>
+          </w:p>
         </w:tc>
         <w:tc>
           <w:tcPr>
             <w:tcW w:w="4798" w:type="dxa"/>
           </w:tcPr>
-          <w:p/>
+          <w:p>
+            <w:r>
+              <w:t>Added use case to withdraw money. Also made corrections at few places.</w:t>
+            </w:r>
+          </w:p>
         </w:tc>
       </w:tr>
       <w:tr>
@@ -319,6 +399,13 @@
     </w:p>
     <w:sdt>
       <w:sdtPr>
+        <w:rPr>
+          <w:rFonts w:asciiTheme="minorHAnsi" w:eastAsiaTheme="minorHAnsi" w:hAnsiTheme="minorHAnsi" w:cstheme="minorBidi"/>
+          <w:color w:val="auto"/>
+          <w:sz w:val="22"/>
+          <w:szCs w:val="22"/>
+          <w:lang w:val="en-IN"/>
+        </w:rPr>
         <w:id w:val="1857539220"/>
         <w:docPartObj>
           <w:docPartGallery w:val="Table of Contents"/>
@@ -327,14 +414,9 @@
       </w:sdtPr>
       <w:sdtEndPr>
         <w:rPr>
-          <w:rFonts w:asciiTheme="minorHAnsi" w:eastAsiaTheme="minorHAnsi" w:hAnsiTheme="minorHAnsi" w:cstheme="minorBidi"/>
           <w:b/>
           <w:bCs/>
           <w:noProof/>
-          <w:color w:val="auto"/>
-          <w:sz w:val="22"/>
-          <w:szCs w:val="22"/>
-          <w:lang w:val="en-IN"/>
         </w:rPr>
       </w:sdtEndPr>
       <w:sdtContent>
@@ -714,6 +796,9 @@
       <w:r>
         <w:t>This document describes the software requirements for an automated teller machine network (ATM). It is intended for the developer of the ATM.</w:t>
       </w:r>
+      <w:r>
+        <w:t xml:space="preserve"> The application will run on a web browser.</w:t>
+      </w:r>
     </w:p>
     <w:p>
       <w:pPr>
@@ -764,16 +849,7 @@
         </w:numPr>
       </w:pPr>
       <w:r>
-        <w:t xml:space="preserve">Bank </w:t>
-      </w:r>
-      <w:r>
-        <w:t>Account (account will have customer name</w:t>
-      </w:r>
-      <w:r>
-        <w:t>, address, phone no etc</w:t>
-      </w:r>
-      <w:r>
-        <w:t>)</w:t>
+        <w:t>Bank Account (account will have customer name, address, phone no etc)</w:t>
       </w:r>
     </w:p>
     <w:p>
@@ -785,10 +861,7 @@
         </w:numPr>
       </w:pPr>
       <w:r>
-        <w:t>A</w:t>
-      </w:r>
-      <w:r>
-        <w:t>ccount type</w:t>
+        <w:t>Account type</w:t>
       </w:r>
     </w:p>
     <w:p>
@@ -855,10 +928,7 @@
         </w:numPr>
       </w:pPr>
       <w:r>
-        <w:t>S</w:t>
-      </w:r>
-      <w:r>
-        <w:t>uper admin can add/deactivate/activate bank</w:t>
+        <w:t>Super admin can add/deactivate/activate bank</w:t>
       </w:r>
     </w:p>
     <w:p>
@@ -870,57 +940,30 @@
         </w:numPr>
       </w:pPr>
       <w:r>
-        <w:t>Admin can enable/disable/</w:t>
-      </w:r>
-      <w:r>
-        <w:t>issue/</w:t>
-      </w:r>
-      <w:r>
-        <w:t>rei</w:t>
-      </w:r>
+        <w:t>Admin can enable/disable/issue/reissue ATM card, can open close account</w:t>
+      </w:r>
+    </w:p>
+    <w:p>
+      <w:pPr>
+        <w:pStyle w:val="ListParagraph"/>
+        <w:ind w:left="1800"/>
+      </w:pPr>
+    </w:p>
+    <w:p>
+      <w:pPr>
+        <w:pStyle w:val="Heading2"/>
+      </w:pPr>
+      <w:bookmarkStart w:id="3" w:name="_Toc124436551"/>
+      <w:r>
+        <w:t xml:space="preserve">1.3 </w:t>
+      </w:r>
+      <w:r>
+        <w:t>Functional requirement</w:t>
+      </w:r>
+      <w:bookmarkEnd w:id="3"/>
       <w:r>
         <w:t>s</w:t>
       </w:r>
-      <w:r>
-        <w:t xml:space="preserve">sue </w:t>
-      </w:r>
-      <w:r>
-        <w:t>ATM</w:t>
-      </w:r>
-      <w:r>
-        <w:t xml:space="preserve"> card</w:t>
-      </w:r>
-      <w:r>
-        <w:t xml:space="preserve">, </w:t>
-      </w:r>
-      <w:r>
-        <w:t>can open</w:t>
-      </w:r>
-      <w:r>
-        <w:t xml:space="preserve"> close</w:t>
-      </w:r>
-      <w:r>
-        <w:t xml:space="preserve"> account</w:t>
-      </w:r>
-    </w:p>
-    <w:p>
-      <w:pPr>
-        <w:pStyle w:val="ListParagraph"/>
-        <w:ind w:left="1800"/>
-      </w:pPr>
-    </w:p>
-    <w:p>
-      <w:pPr>
-        <w:pStyle w:val="Heading2"/>
-      </w:pPr>
-      <w:bookmarkStart w:id="3" w:name="_Toc124436551"/>
-      <w:r>
-        <w:t xml:space="preserve">1.3 </w:t>
-      </w:r>
-      <w:r>
-        <w:t>Functional requirement</w:t>
-      </w:r>
-      <w:bookmarkEnd w:id="3"/>
     </w:p>
     <w:p>
       <w:pPr>
@@ -931,16 +974,7 @@
         </w:numPr>
       </w:pPr>
       <w:r>
-        <w:t xml:space="preserve">A person can have more than one account in </w:t>
-      </w:r>
-      <w:r>
-        <w:t>a</w:t>
-      </w:r>
-      <w:r>
-        <w:t xml:space="preserve"> bank</w:t>
-      </w:r>
-      <w:r>
-        <w:t>.</w:t>
+        <w:t>A person can have more than one account in a bank.</w:t>
       </w:r>
     </w:p>
     <w:p>
@@ -952,10 +986,7 @@
         </w:numPr>
       </w:pPr>
       <w:r>
-        <w:t>A person can have account in 1 or more banks</w:t>
-      </w:r>
-      <w:r>
-        <w:t>.</w:t>
+        <w:t>A person can have account in 1 or more banks.</w:t>
       </w:r>
     </w:p>
     <w:p>
@@ -967,13 +998,7 @@
         </w:numPr>
       </w:pPr>
       <w:r>
-        <w:t xml:space="preserve">A person can or cannot have </w:t>
-      </w:r>
-      <w:r>
-        <w:t>ATM</w:t>
-      </w:r>
-      <w:r>
-        <w:t xml:space="preserve"> of an account</w:t>
+        <w:t>A person can or cannot have ATM of an account</w:t>
       </w:r>
     </w:p>
     <w:p>
@@ -985,19 +1010,7 @@
         </w:numPr>
       </w:pPr>
       <w:r>
-        <w:t xml:space="preserve">ATM </w:t>
-      </w:r>
-      <w:r>
-        <w:t xml:space="preserve">card </w:t>
-      </w:r>
-      <w:r>
-        <w:t xml:space="preserve">can be used only for </w:t>
-      </w:r>
-      <w:r>
-        <w:t>saving</w:t>
-      </w:r>
-      <w:r>
-        <w:t xml:space="preserve"> account type.</w:t>
+        <w:t>ATM card can be used only for saving account type.</w:t>
       </w:r>
     </w:p>
     <w:p>
@@ -1009,16 +1022,7 @@
         </w:numPr>
       </w:pPr>
       <w:r>
-        <w:t xml:space="preserve">ATM </w:t>
-      </w:r>
-      <w:r>
-        <w:t xml:space="preserve">card </w:t>
-      </w:r>
-      <w:r>
-        <w:t>should have expiry</w:t>
-      </w:r>
-      <w:r>
-        <w:t>.</w:t>
+        <w:t>ATM card should have expiry.</w:t>
       </w:r>
     </w:p>
     <w:p>
@@ -1030,7 +1034,22 @@
         </w:numPr>
       </w:pPr>
       <w:r>
-        <w:t>on renew a new ATM with diff id should be generated.</w:t>
+        <w:t>On every</w:t>
+      </w:r>
+      <w:r>
+        <w:t xml:space="preserve"> renew</w:t>
+      </w:r>
+      <w:r>
+        <w:t>al</w:t>
+      </w:r>
+      <w:r>
+        <w:t xml:space="preserve"> a new ATM with </w:t>
+      </w:r>
+      <w:r>
+        <w:t>new and unique</w:t>
+      </w:r>
+      <w:r>
+        <w:t xml:space="preserve"> id should be generated.</w:t>
       </w:r>
     </w:p>
     <w:p>
@@ -1054,7 +1073,7 @@
         </w:numPr>
       </w:pPr>
       <w:r>
-        <w:t>Transactions can be listed out.</w:t>
+        <w:t>User can withdraw money from ATM machine after punching him ATM PIN.</w:t>
       </w:r>
     </w:p>
     <w:p>
@@ -1066,7 +1085,7 @@
         </w:numPr>
       </w:pPr>
       <w:r>
-        <w:t>card should be blocked after 3 wrong attempts.</w:t>
+        <w:t>There should be a minimum transaction amount.</w:t>
       </w:r>
     </w:p>
     <w:p>
@@ -1078,22 +1097,10 @@
         </w:numPr>
       </w:pPr>
       <w:r>
-        <w:t>T</w:t>
-      </w:r>
-      <w:r>
-        <w:t>here should be a limit on max transaction amount per day by ATM.</w:t>
-      </w:r>
-      <w:r>
-        <w:t xml:space="preserve"> </w:t>
-      </w:r>
-      <w:r>
-        <w:t xml:space="preserve">it should be </w:t>
-      </w:r>
-      <w:r>
-        <w:t>configurable</w:t>
-      </w:r>
-      <w:r>
-        <w:t xml:space="preserve"> on bank basis.</w:t>
+        <w:t>Last five t</w:t>
+      </w:r>
+      <w:r>
+        <w:t>ransactions can be listed out.</w:t>
       </w:r>
     </w:p>
     <w:p>
@@ -1105,10 +1112,10 @@
         </w:numPr>
       </w:pPr>
       <w:r>
-        <w:t>There</w:t>
-      </w:r>
-      <w:r>
-        <w:t xml:space="preserve"> should be a limit on max amount per transaction. configurable on bank basis.</w:t>
+        <w:t xml:space="preserve">Debit </w:t>
+      </w:r>
+      <w:r>
+        <w:t>card should be blocked after 3 wrong attempts.</w:t>
       </w:r>
     </w:p>
     <w:p>
@@ -1120,13 +1127,25 @@
         </w:numPr>
       </w:pPr>
       <w:r>
-        <w:t xml:space="preserve">ATM machine can be in working or in </w:t>
-      </w:r>
-      <w:r>
-        <w:t>non-working</w:t>
-      </w:r>
-      <w:r>
-        <w:t xml:space="preserve"> state.</w:t>
+        <w:t>There should be a limit on max</w:t>
+      </w:r>
+      <w:r>
+        <w:t>imum</w:t>
+      </w:r>
+      <w:r>
+        <w:t xml:space="preserve"> transaction amount per day by ATM. </w:t>
+      </w:r>
+      <w:r>
+        <w:t>I</w:t>
+      </w:r>
+      <w:r>
+        <w:t xml:space="preserve">t should be configurable on </w:t>
+      </w:r>
+      <w:r>
+        <w:t>bank-to-bank</w:t>
+      </w:r>
+      <w:r>
+        <w:t xml:space="preserve"> basis.</w:t>
       </w:r>
     </w:p>
     <w:p>
@@ -1138,7 +1157,13 @@
         </w:numPr>
       </w:pPr>
       <w:r>
-        <w:t>ATM machine can have max z amount</w:t>
+        <w:t>There should be a limit on max</w:t>
+      </w:r>
+      <w:r>
+        <w:t>imum</w:t>
+      </w:r>
+      <w:r>
+        <w:t xml:space="preserve"> amount per transaction. configurable on bank basis.</w:t>
       </w:r>
     </w:p>
     <w:p>
@@ -1150,7 +1175,7 @@
         </w:numPr>
       </w:pPr>
       <w:r>
-        <w:t>there should be a min transaction amount.</w:t>
+        <w:t>ATM machine can be in working or in non-working state.</w:t>
       </w:r>
     </w:p>
     <w:p>
@@ -1162,7 +1187,19 @@
         </w:numPr>
       </w:pPr>
       <w:r>
-        <w:t>ATM wise history.</w:t>
+        <w:t>ATM machine can have max</w:t>
+      </w:r>
+      <w:r>
+        <w:t>imum configurable</w:t>
+      </w:r>
+      <w:r>
+        <w:t xml:space="preserve"> </w:t>
+      </w:r>
+      <w:r>
+        <w:t>x</w:t>
+      </w:r>
+      <w:r>
+        <w:t xml:space="preserve"> amount</w:t>
       </w:r>
     </w:p>
     <w:p>
@@ -1174,15 +1211,52 @@
         </w:numPr>
       </w:pPr>
       <w:r>
-        <w:t xml:space="preserve">account can be in closed state if </w:t>
-      </w:r>
-      <w:proofErr w:type="gramStart"/>
+        <w:t>ATM wise history.</w:t>
+      </w:r>
+    </w:p>
+    <w:p>
+      <w:pPr>
+        <w:pStyle w:val="ListParagraph"/>
+        <w:numPr>
+          <w:ilvl w:val="0"/>
+          <w:numId w:val="4"/>
+        </w:numPr>
+      </w:pPr>
+      <w:r>
+        <w:t>A</w:t>
+      </w:r>
+      <w:r>
+        <w:t>ccount can be in closed state</w:t>
+      </w:r>
+      <w:r>
+        <w:t>.</w:t>
+      </w:r>
+      <w:r>
+        <w:t xml:space="preserve"> </w:t>
+      </w:r>
+      <w:r>
+        <w:t>I</w:t>
+      </w:r>
+      <w:r>
+        <w:t xml:space="preserve">f </w:t>
+      </w:r>
+      <w:r>
+        <w:t xml:space="preserve">it is </w:t>
+      </w:r>
       <w:r>
         <w:t>so</w:t>
       </w:r>
-      <w:proofErr w:type="gramEnd"/>
-      <w:r>
-        <w:t xml:space="preserve"> no transaction will be permitted.</w:t>
+      <w:r>
+        <w:t>,</w:t>
+      </w:r>
+      <w:r>
+        <w:t xml:space="preserve"> </w:t>
+      </w:r>
+      <w:r>
+        <w:t xml:space="preserve">then </w:t>
+      </w:r>
+      <w:r>
+        <w:t>no transaction will be permitted.</w:t>
       </w:r>
     </w:p>
     <w:sectPr>

</xml_diff>